<commit_message>
Add Controls/Commands.ctl and change Queue type to it.
</commit_message>
<xml_diff>
--- a/Documents/HW3_PART1_0616052_0616329.docx
+++ b/Documents/HW3_PART1_0616052_0616329.docx
@@ -212,8 +212,6 @@
           <w:sz w:val="28"/>
         </w:rPr>
       </w:pPr>
-      <w:bookmarkStart w:id="0" w:name="_GoBack"/>
-      <w:bookmarkEnd w:id="0"/>
       <w:r>
         <w:rPr>
           <w:rFonts w:hint="eastAsia"/>
@@ -403,15 +401,18 @@
     <w:p>
       <w:pPr>
         <w:rPr>
-          <w:sz w:val="28"/>
-        </w:rPr>
-      </w:pPr>
-      <w:r>
-        <w:rPr>
-          <w:sz w:val="28"/>
-        </w:rPr>
-        <w:br w:type="page"/>
-      </w:r>
+          <w:sz w:val="52"/>
+        </w:rPr>
+        <w:sectPr>
+          <w:footerReference w:type="default" r:id="rId9"/>
+          <w:headerReference w:type="first" r:id="rId10"/>
+          <w:pgSz w:w="12240" w:h="15840"/>
+          <w:pgMar w:top="1440" w:right="1440" w:bottom="1440" w:left="1440" w:header="708" w:footer="708" w:gutter="0"/>
+          <w:cols w:space="708"/>
+          <w:titlePg/>
+          <w:docGrid w:linePitch="360"/>
+        </w:sectPr>
+      </w:pPr>
     </w:p>
     <w:p>
       <w:pPr>
@@ -634,47 +635,165 @@
         <w:rPr>
           <w:sz w:val="28"/>
         </w:rPr>
-      </w:pPr>
-      <w:r>
-        <w:rPr>
-          <w:rFonts w:hint="eastAsia"/>
-          <w:sz w:val="28"/>
-        </w:rPr>
-        <w:t>玩家</w:t>
-      </w:r>
-      <w:r>
-        <w:rPr>
-          <w:rFonts w:hint="eastAsia"/>
-          <w:sz w:val="28"/>
-        </w:rPr>
-        <w:t>輸</w:t>
-      </w:r>
-      <w:r>
-        <w:rPr>
-          <w:rFonts w:hint="eastAsia"/>
-          <w:sz w:val="28"/>
-        </w:rPr>
-        <w:t>、電腦</w:t>
-      </w:r>
-      <w:r>
-        <w:rPr>
-          <w:rFonts w:hint="eastAsia"/>
-          <w:sz w:val="28"/>
-        </w:rPr>
-        <w:t>贏：格子滿了，且上下左右皆為無效移動</w:t>
-      </w:r>
-    </w:p>
-    <w:p>
-      <w:pPr>
-        <w:rPr>
-          <w:rFonts w:hint="eastAsia"/>
-          <w:sz w:val="28"/>
-        </w:rPr>
-      </w:pPr>
+        <w:sectPr>
+          <w:headerReference w:type="first" r:id="rId11"/>
+          <w:footerReference w:type="first" r:id="rId12"/>
+          <w:pgSz w:w="12240" w:h="15840"/>
+          <w:pgMar w:top="1440" w:right="1440" w:bottom="1440" w:left="1440" w:header="708" w:footer="708" w:gutter="0"/>
+          <w:cols w:space="708"/>
+          <w:titlePg/>
+          <w:docGrid w:linePitch="360"/>
+        </w:sectPr>
+      </w:pPr>
+      <w:r>
+        <w:rPr>
+          <w:rFonts w:hint="eastAsia"/>
+          <w:sz w:val="28"/>
+        </w:rPr>
+        <w:t>玩家輸、電腦贏：格子滿了，且上下左右皆為無效移動</w:t>
+      </w:r>
+    </w:p>
+    <w:p>
+      <w:pPr>
+        <w:jc w:val="center"/>
+        <w:rPr>
+          <w:sz w:val="52"/>
+        </w:rPr>
+      </w:pPr>
+      <w:r>
+        <w:rPr>
+          <w:sz w:val="52"/>
+        </w:rPr>
+        <w:t>AI</w:t>
+      </w:r>
+      <w:r>
+        <w:rPr>
+          <w:rFonts w:hint="eastAsia"/>
+          <w:sz w:val="52"/>
+        </w:rPr>
+        <w:t>玩家說明</w:t>
+      </w:r>
+    </w:p>
+    <w:p>
+      <w:pPr>
+        <w:pStyle w:val="a3"/>
+        <w:numPr>
+          <w:ilvl w:val="0"/>
+          <w:numId w:val="5"/>
+        </w:numPr>
+        <w:rPr>
+          <w:sz w:val="28"/>
+        </w:rPr>
+      </w:pPr>
+      <w:r>
+        <w:rPr>
+          <w:rFonts w:hint="eastAsia"/>
+          <w:sz w:val="28"/>
+        </w:rPr>
+        <w:t>設計理念：讓程式模擬四個方向</w:t>
+      </w:r>
+      <w:r>
+        <w:rPr>
+          <w:rFonts w:hint="eastAsia"/>
+          <w:sz w:val="28"/>
+        </w:rPr>
+        <w:t>的移動，首先先在該方向走一步，再來每個方向皆隨機跑直到各方向都為無效移動，重複此動作</w:t>
+      </w:r>
+      <w:r>
+        <w:rPr>
+          <w:rFonts w:hint="eastAsia"/>
+          <w:sz w:val="28"/>
+        </w:rPr>
+        <w:t>100</w:t>
+      </w:r>
+      <w:r>
+        <w:rPr>
+          <w:rFonts w:hint="eastAsia"/>
+          <w:sz w:val="28"/>
+        </w:rPr>
+        <w:t>次</w:t>
+      </w:r>
+      <w:r>
+        <w:rPr>
+          <w:rFonts w:hint="eastAsia"/>
+          <w:sz w:val="28"/>
+        </w:rPr>
+        <w:t>(</w:t>
+      </w:r>
+      <w:r>
+        <w:rPr>
+          <w:rFonts w:hint="eastAsia"/>
+          <w:sz w:val="28"/>
+        </w:rPr>
+        <w:t>預設</w:t>
+      </w:r>
+      <w:r>
+        <w:rPr>
+          <w:rFonts w:hint="eastAsia"/>
+          <w:sz w:val="28"/>
+        </w:rPr>
+        <w:t>)</w:t>
+      </w:r>
+      <w:r>
+        <w:rPr>
+          <w:rFonts w:hint="eastAsia"/>
+          <w:sz w:val="28"/>
+        </w:rPr>
+        <w:t>，</w:t>
+      </w:r>
+      <w:r>
+        <w:rPr>
+          <w:rFonts w:hint="eastAsia"/>
+          <w:sz w:val="28"/>
+        </w:rPr>
+        <w:t>記錄此方向的總分，比較四個方向的總分，</w:t>
+      </w:r>
+      <w:r>
+        <w:rPr>
+          <w:rFonts w:hint="eastAsia"/>
+          <w:sz w:val="28"/>
+        </w:rPr>
+        <w:t>向總分最高的方向移動。</w:t>
+      </w:r>
+    </w:p>
+    <w:p>
+      <w:pPr>
+        <w:pStyle w:val="a3"/>
+        <w:numPr>
+          <w:ilvl w:val="0"/>
+          <w:numId w:val="5"/>
+        </w:numPr>
+        <w:rPr>
+          <w:rFonts w:hint="eastAsia"/>
+          <w:sz w:val="28"/>
+        </w:rPr>
+      </w:pPr>
+      <w:r>
+        <w:rPr>
+          <w:rFonts w:hint="eastAsia"/>
+          <w:sz w:val="28"/>
+        </w:rPr>
+        <w:t>預定導入的方法</w:t>
+      </w:r>
+      <w:r>
+        <w:rPr>
+          <w:rFonts w:hint="eastAsia"/>
+          <w:sz w:val="28"/>
+        </w:rPr>
+        <w:t>：</w:t>
+      </w:r>
+      <w:r>
+        <w:rPr>
+          <w:rFonts w:hint="eastAsia"/>
+          <w:sz w:val="28"/>
+        </w:rPr>
+        <w:t>貪心法，每回合皆做出決定。</w:t>
+      </w:r>
+      <w:bookmarkStart w:id="0" w:name="_GoBack"/>
+      <w:bookmarkEnd w:id="0"/>
     </w:p>
     <w:sectPr>
-      <w:footerReference w:type="default" r:id="rId9"/>
-      <w:headerReference w:type="first" r:id="rId10"/>
+      <w:footerReference w:type="first" r:id="rId13"/>
       <w:pgSz w:w="12240" w:h="15840"/>
       <w:pgMar w:top="1440" w:right="1440" w:bottom="1440" w:left="1440" w:header="708" w:footer="708" w:gutter="0"/>
       <w:cols w:space="708"/>
@@ -732,21 +851,132 @@
           <w:rStyle w:val="a8"/>
           <w:sz w:val="28"/>
         </w:rPr>
-        <w:t>http:/bbs.elecfan</w:t>
-      </w:r>
+        <w:t>http:/bbs.elecfans.com/jishu_522517_1_1.html</w:t>
+      </w:r>
+    </w:hyperlink>
+  </w:p>
+</w:ftr>
+</file>
+
+<file path=word/footer2.xml><?xml version="1.0" encoding="utf-8"?>
+<w:ftr xmlns:wpc="http://schemas.microsoft.com/office/word/2010/wordprocessingCanvas" xmlns:cx="http://schemas.microsoft.com/office/drawing/2014/chartex" xmlns:mc="http://schemas.openxmlformats.org/markup-compatibility/2006" xmlns:o="urn:schemas-microsoft-com:office:office" xmlns:r="http://schemas.openxmlformats.org/officeDocument/2006/relationships" xmlns:m="http://schemas.openxmlformats.org/officeDocument/2006/math" xmlns:v="urn:schemas-microsoft-com:vml" xmlns:wp14="http://schemas.microsoft.com/office/word/2010/wordprocessingDrawing" xmlns:wp="http://schemas.openxmlformats.org/drawingml/2006/wordprocessingDrawing" xmlns:w10="urn:schemas-microsoft-com:office:word" xmlns:w="http://schemas.openxmlformats.org/wordprocessingml/2006/main" xmlns:w14="http://schemas.microsoft.com/office/word/2010/wordml" xmlns:w15="http://schemas.microsoft.com/office/word/2012/wordml" xmlns:w16se="http://schemas.microsoft.com/office/word/2015/wordml/symex" xmlns:wpg="http://schemas.microsoft.com/office/word/2010/wordprocessingGroup" xmlns:wpi="http://schemas.microsoft.com/office/word/2010/wordprocessingInk" xmlns:wne="http://schemas.microsoft.com/office/word/2006/wordml" xmlns:wps="http://schemas.microsoft.com/office/word/2010/wordprocessingShape" mc:Ignorable="w14 w15 w16se wp14">
+  <w:p>
+    <w:pPr>
+      <w:pStyle w:val="a6"/>
+      <w:rPr>
+        <w:rFonts w:hint="eastAsia"/>
+        <w:sz w:val="28"/>
+      </w:rPr>
+    </w:pPr>
+    <w:r>
+      <w:rPr>
+        <w:rFonts w:hint="eastAsia"/>
+        <w:sz w:val="28"/>
+      </w:rPr>
+      <w:t>參考資料：</w:t>
+    </w:r>
+    <w:hyperlink r:id="rId1" w:history="1">
       <w:r>
         <w:rPr>
           <w:rStyle w:val="a8"/>
           <w:sz w:val="28"/>
         </w:rPr>
-        <w:t>s</w:t>
-      </w:r>
+        <w:t>http:/bbs.elecfans.com/jishu_522517_1_1.html</w:t>
+      </w:r>
+    </w:hyperlink>
+  </w:p>
+</w:ftr>
+</file>
+
+<file path=word/footer3.xml><?xml version="1.0" encoding="utf-8"?>
+<w:ftr xmlns:wpc="http://schemas.microsoft.com/office/word/2010/wordprocessingCanvas" xmlns:cx="http://schemas.microsoft.com/office/drawing/2014/chartex" xmlns:mc="http://schemas.openxmlformats.org/markup-compatibility/2006" xmlns:o="urn:schemas-microsoft-com:office:office" xmlns:r="http://schemas.openxmlformats.org/officeDocument/2006/relationships" xmlns:m="http://schemas.openxmlformats.org/officeDocument/2006/math" xmlns:v="urn:schemas-microsoft-com:vml" xmlns:wp14="http://schemas.microsoft.com/office/word/2010/wordprocessingDrawing" xmlns:wp="http://schemas.openxmlformats.org/drawingml/2006/wordprocessingDrawing" xmlns:w10="urn:schemas-microsoft-com:office:word" xmlns:w="http://schemas.openxmlformats.org/wordprocessingml/2006/main" xmlns:w14="http://schemas.microsoft.com/office/word/2010/wordml" xmlns:w15="http://schemas.microsoft.com/office/word/2012/wordml" xmlns:w16se="http://schemas.microsoft.com/office/word/2015/wordml/symex" xmlns:wpg="http://schemas.microsoft.com/office/word/2010/wordprocessingGroup" xmlns:wpi="http://schemas.microsoft.com/office/word/2010/wordprocessingInk" xmlns:wne="http://schemas.microsoft.com/office/word/2006/wordml" xmlns:wps="http://schemas.microsoft.com/office/word/2010/wordprocessingShape" mc:Ignorable="w14 w15 w16se wp14">
+  <w:p>
+    <w:pPr>
+      <w:pStyle w:val="a6"/>
+      <w:rPr>
+        <w:sz w:val="28"/>
+      </w:rPr>
+    </w:pPr>
+    <w:r>
+      <w:rPr>
+        <w:rFonts w:hint="eastAsia"/>
+        <w:sz w:val="28"/>
+      </w:rPr>
+      <w:t>參考資料：</w:t>
+    </w:r>
+    <w:r>
+      <w:rPr>
+        <w:rFonts w:hint="eastAsia"/>
+        <w:sz w:val="28"/>
+      </w:rPr>
+      <w:t xml:space="preserve"> </w:t>
+    </w:r>
+    <w:hyperlink r:id="rId1" w:anchor="23853848" w:history="1">
       <w:r>
         <w:rPr>
           <w:rStyle w:val="a8"/>
           <w:sz w:val="28"/>
         </w:rPr>
-        <w:t>.com/jishu_522517_1_1.html</w:t>
+        <w:t>What is the optimal a</w:t>
+      </w:r>
+      <w:r>
+        <w:rPr>
+          <w:rStyle w:val="a8"/>
+          <w:sz w:val="28"/>
+        </w:rPr>
+        <w:t>l</w:t>
+      </w:r>
+      <w:r>
+        <w:rPr>
+          <w:rStyle w:val="a8"/>
+          <w:sz w:val="28"/>
+        </w:rPr>
+        <w:t>gorithm for the game 2048?</w:t>
+      </w:r>
+    </w:hyperlink>
+    <w:r>
+      <w:rPr>
+        <w:rFonts w:hint="eastAsia"/>
+        <w:sz w:val="28"/>
+      </w:rPr>
+      <w:t xml:space="preserve"> </w:t>
+    </w:r>
+  </w:p>
+  <w:p>
+    <w:pPr>
+      <w:pStyle w:val="a6"/>
+      <w:rPr>
+        <w:rFonts w:hint="eastAsia"/>
+        <w:sz w:val="28"/>
+      </w:rPr>
+    </w:pPr>
+    <w:r>
+      <w:rPr>
+        <w:sz w:val="28"/>
+      </w:rPr>
+      <w:tab/>
+    </w:r>
+    <w:hyperlink r:id="rId2" w:history="1">
+      <w:r>
+        <w:rPr>
+          <w:rStyle w:val="a8"/>
+          <w:sz w:val="28"/>
+        </w:rPr>
+        <w:t>https://github.com/</w:t>
+      </w:r>
+      <w:r>
+        <w:rPr>
+          <w:rStyle w:val="a8"/>
+          <w:sz w:val="28"/>
+        </w:rPr>
+        <w:t>r</w:t>
+      </w:r>
+      <w:r>
+        <w:rPr>
+          <w:rStyle w:val="a8"/>
+          <w:sz w:val="28"/>
+        </w:rPr>
+        <w:t>onzil/2048-AI/blob/master/js/ai.js</w:t>
       </w:r>
     </w:hyperlink>
   </w:p>
@@ -804,7 +1034,6 @@
   <w:p>
     <w:pPr>
       <w:rPr>
-        <w:rFonts w:hint="eastAsia"/>
         <w:sz w:val="28"/>
       </w:rPr>
     </w:pPr>
@@ -836,6 +1065,19 @@
       </w:rPr>
       <w:t>0616329</w:t>
     </w:r>
+  </w:p>
+</w:hdr>
+</file>
+
+<file path=word/header2.xml><?xml version="1.0" encoding="utf-8"?>
+<w:hdr xmlns:wpc="http://schemas.microsoft.com/office/word/2010/wordprocessingCanvas" xmlns:cx="http://schemas.microsoft.com/office/drawing/2014/chartex" xmlns:mc="http://schemas.openxmlformats.org/markup-compatibility/2006" xmlns:o="urn:schemas-microsoft-com:office:office" xmlns:r="http://schemas.openxmlformats.org/officeDocument/2006/relationships" xmlns:m="http://schemas.openxmlformats.org/officeDocument/2006/math" xmlns:v="urn:schemas-microsoft-com:vml" xmlns:wp14="http://schemas.microsoft.com/office/word/2010/wordprocessingDrawing" xmlns:wp="http://schemas.openxmlformats.org/drawingml/2006/wordprocessingDrawing" xmlns:w10="urn:schemas-microsoft-com:office:word" xmlns:w="http://schemas.openxmlformats.org/wordprocessingml/2006/main" xmlns:w14="http://schemas.microsoft.com/office/word/2010/wordml" xmlns:w15="http://schemas.microsoft.com/office/word/2012/wordml" xmlns:w16se="http://schemas.microsoft.com/office/word/2015/wordml/symex" xmlns:wpg="http://schemas.microsoft.com/office/word/2010/wordprocessingGroup" xmlns:wpi="http://schemas.microsoft.com/office/word/2010/wordprocessingInk" xmlns:wne="http://schemas.microsoft.com/office/word/2006/wordml" xmlns:wps="http://schemas.microsoft.com/office/word/2010/wordprocessingShape" mc:Ignorable="w14 w15 w16se wp14">
+  <w:p>
+    <w:pPr>
+      <w:rPr>
+        <w:rFonts w:hint="eastAsia"/>
+        <w:sz w:val="28"/>
+      </w:rPr>
+    </w:pPr>
   </w:p>
 </w:hdr>
 </file>
@@ -1197,6 +1439,95 @@
       <w:lvlJc w:val="right"/>
       <w:pPr>
         <w:ind w:left="5040" w:hanging="480"/>
+      </w:pPr>
+    </w:lvl>
+  </w:abstractNum>
+  <w:abstractNum w:abstractNumId="4" w15:restartNumberingAfterBreak="0">
+    <w:nsid w:val="79BE4739"/>
+    <w:multiLevelType w:val="hybridMultilevel"/>
+    <w:tmpl w:val="85B84EE0"/>
+    <w:lvl w:ilvl="0" w:tplc="66240830">
+      <w:start w:val="1"/>
+      <w:numFmt w:val="decimal"/>
+      <w:lvlText w:val="%1."/>
+      <w:lvlJc w:val="left"/>
+      <w:pPr>
+        <w:ind w:left="360" w:hanging="360"/>
+      </w:pPr>
+      <w:rPr>
+        <w:rFonts w:hint="default"/>
+      </w:rPr>
+    </w:lvl>
+    <w:lvl w:ilvl="1" w:tplc="04090019" w:tentative="1">
+      <w:start w:val="1"/>
+      <w:numFmt w:val="ideographTraditional"/>
+      <w:lvlText w:val="%2、"/>
+      <w:lvlJc w:val="left"/>
+      <w:pPr>
+        <w:ind w:left="960" w:hanging="480"/>
+      </w:pPr>
+    </w:lvl>
+    <w:lvl w:ilvl="2" w:tplc="0409001B" w:tentative="1">
+      <w:start w:val="1"/>
+      <w:numFmt w:val="lowerRoman"/>
+      <w:lvlText w:val="%3."/>
+      <w:lvlJc w:val="right"/>
+      <w:pPr>
+        <w:ind w:left="1440" w:hanging="480"/>
+      </w:pPr>
+    </w:lvl>
+    <w:lvl w:ilvl="3" w:tplc="0409000F" w:tentative="1">
+      <w:start w:val="1"/>
+      <w:numFmt w:val="decimal"/>
+      <w:lvlText w:val="%4."/>
+      <w:lvlJc w:val="left"/>
+      <w:pPr>
+        <w:ind w:left="1920" w:hanging="480"/>
+      </w:pPr>
+    </w:lvl>
+    <w:lvl w:ilvl="4" w:tplc="04090019" w:tentative="1">
+      <w:start w:val="1"/>
+      <w:numFmt w:val="ideographTraditional"/>
+      <w:lvlText w:val="%5、"/>
+      <w:lvlJc w:val="left"/>
+      <w:pPr>
+        <w:ind w:left="2400" w:hanging="480"/>
+      </w:pPr>
+    </w:lvl>
+    <w:lvl w:ilvl="5" w:tplc="0409001B" w:tentative="1">
+      <w:start w:val="1"/>
+      <w:numFmt w:val="lowerRoman"/>
+      <w:lvlText w:val="%6."/>
+      <w:lvlJc w:val="right"/>
+      <w:pPr>
+        <w:ind w:left="2880" w:hanging="480"/>
+      </w:pPr>
+    </w:lvl>
+    <w:lvl w:ilvl="6" w:tplc="0409000F" w:tentative="1">
+      <w:start w:val="1"/>
+      <w:numFmt w:val="decimal"/>
+      <w:lvlText w:val="%7."/>
+      <w:lvlJc w:val="left"/>
+      <w:pPr>
+        <w:ind w:left="3360" w:hanging="480"/>
+      </w:pPr>
+    </w:lvl>
+    <w:lvl w:ilvl="7" w:tplc="04090019" w:tentative="1">
+      <w:start w:val="1"/>
+      <w:numFmt w:val="ideographTraditional"/>
+      <w:lvlText w:val="%8、"/>
+      <w:lvlJc w:val="left"/>
+      <w:pPr>
+        <w:ind w:left="3840" w:hanging="480"/>
+      </w:pPr>
+    </w:lvl>
+    <w:lvl w:ilvl="8" w:tplc="0409001B" w:tentative="1">
+      <w:start w:val="1"/>
+      <w:numFmt w:val="lowerRoman"/>
+      <w:lvlText w:val="%9."/>
+      <w:lvlJc w:val="right"/>
+      <w:pPr>
+        <w:ind w:left="4320" w:hanging="480"/>
       </w:pPr>
     </w:lvl>
   </w:abstractNum>
@@ -1211,6 +1542,9 @@
   </w:num>
   <w:num w:numId="4">
     <w:abstractNumId w:val="1"/>
+  </w:num>
+  <w:num w:numId="5">
+    <w:abstractNumId w:val="4"/>
   </w:num>
 </w:numbering>
 </file>
@@ -1612,7 +1946,6 @@
   <w:style w:type="character" w:default="1" w:styleId="a0">
     <w:name w:val="Default Paragraph Font"/>
     <w:uiPriority w:val="1"/>
-    <w:semiHidden/>
     <w:unhideWhenUsed/>
   </w:style>
   <w:style w:type="table" w:default="1" w:styleId="a1">
@@ -1999,7 +2332,7 @@
 </file>
 
 <file path=customXml/itemProps1.xml><?xml version="1.0" encoding="utf-8"?>
-<ds:datastoreItem xmlns:ds="http://schemas.openxmlformats.org/officeDocument/2006/customXml" ds:itemID="{2C021569-66FB-4943-86DE-3FCAB66C9AF1}">
+<ds:datastoreItem xmlns:ds="http://schemas.openxmlformats.org/officeDocument/2006/customXml" ds:itemID="{CE7F90D8-2045-4EEE-9392-06011DF38451}">
   <ds:schemaRefs>
     <ds:schemaRef ds:uri="http://schemas.openxmlformats.org/officeDocument/2006/bibliography"/>
   </ds:schemaRefs>

</xml_diff>